<commit_message>
Update Array-6 doc file up to 'Reduce an array-16'
</commit_message>
<xml_diff>
--- a/Programming with Mosh/JavaScript Beginner/Documentation/7. Functions.docx
+++ b/Programming with Mosh/JavaScript Beginner/Documentation/7. Functions.docx
@@ -9302,17 +9302,10 @@
         <w:spacing w:after="0" w:line="0" w:lineRule="atLeast"/>
       </w:pPr>
       <w:r>
-        <w:t xml:space="preserve">If we call a function using the new operator, which is the case for constructor function, will reference a new empty object and set "this" in this constructor function to point to this empty object. </w:t>
-      </w:r>
-      <w:proofErr w:type="gramStart"/>
-      <w:r>
-        <w:t>So  in</w:t>
-      </w:r>
-      <w:proofErr w:type="gramEnd"/>
-      <w:r>
-        <w:t xml:space="preserve"> the line "</w:t>
-      </w:r>
-      <w:proofErr w:type="spellStart"/>
+        <w:t>If we call a function using the new operator, which is the case for constructor function, will reference a new empty object and set "this" in this constructor function to point to this empty object. So in the line "</w:t>
+      </w:r>
+      <w:proofErr w:type="spellStart"/>
+      <w:proofErr w:type="gramStart"/>
       <w:r>
         <w:rPr>
           <w:rFonts w:ascii="Courier New" w:hAnsi="Courier New" w:cs="Courier New"/>
@@ -9321,6 +9314,7 @@
         <w:t>this.title</w:t>
       </w:r>
       <w:proofErr w:type="spellEnd"/>
+      <w:proofErr w:type="gramEnd"/>
       <w:r>
         <w:rPr>
           <w:rFonts w:ascii="Courier New" w:hAnsi="Courier New" w:cs="Courier New"/>
@@ -11339,7 +11333,7 @@
           <w:color w:val="FF0000"/>
           <w:u w:val="single"/>
         </w:rPr>
-        <w:t>1</w:t>
+        <w:t xml:space="preserve">11) Changing the value of </w:t>
       </w:r>
       <w:r>
         <w:rPr>
@@ -11347,101 +11341,58 @@
           <w:color w:val="FF0000"/>
           <w:u w:val="single"/>
         </w:rPr>
-        <w:t>1</w:t>
-      </w:r>
-      <w:r>
-        <w:rPr>
-          <w:b/>
-          <w:color w:val="FF0000"/>
-          <w:u w:val="single"/>
-        </w:rPr>
-        <w:t xml:space="preserve">) </w:t>
-      </w:r>
-      <w:r>
-        <w:rPr>
-          <w:b/>
-          <w:color w:val="FF0000"/>
-          <w:u w:val="single"/>
-        </w:rPr>
-        <w:t>Changing</w:t>
-      </w:r>
-      <w:r>
-        <w:rPr>
-          <w:b/>
-          <w:color w:val="FF0000"/>
-          <w:u w:val="single"/>
-        </w:rPr>
+        <w:t>"this"</w:t>
+      </w:r>
+      <w:r>
+        <w:t>:</w:t>
+      </w:r>
+    </w:p>
+    <w:p>
+      <w:pPr>
+        <w:spacing w:after="0" w:line="0" w:lineRule="atLeast"/>
+      </w:pPr>
+      <w:r>
+        <w:t xml:space="preserve">Suppose that the </w:t>
+      </w:r>
+      <w:r>
+        <w:t>"</w:t>
+      </w:r>
+      <w:proofErr w:type="spellStart"/>
+      <w:proofErr w:type="gramStart"/>
+      <w:r>
+        <w:rPr>
+          <w:rFonts w:ascii="Courier New" w:hAnsi="Courier New" w:cs="Courier New"/>
+          <w:color w:val="00B0F0"/>
+        </w:rPr>
+        <w:t>forEach</w:t>
+      </w:r>
+      <w:proofErr w:type="spellEnd"/>
+      <w:r>
+        <w:rPr>
+          <w:rFonts w:ascii="Courier New" w:hAnsi="Courier New" w:cs="Courier New"/>
+          <w:color w:val="00B0F0"/>
+        </w:rPr>
+        <w:t>(</w:t>
+      </w:r>
+      <w:proofErr w:type="gramEnd"/>
+      <w:r>
+        <w:rPr>
+          <w:rFonts w:ascii="Courier New" w:hAnsi="Courier New" w:cs="Courier New"/>
+          <w:color w:val="00B0F0"/>
+        </w:rPr>
+        <w:t>)</w:t>
+      </w:r>
+      <w:r>
+        <w:t>"</w:t>
+      </w:r>
+      <w:r>
         <w:t xml:space="preserve"> </w:t>
       </w:r>
       <w:r>
-        <w:rPr>
-          <w:b/>
-          <w:color w:val="FF0000"/>
-          <w:u w:val="single"/>
-        </w:rPr>
-        <w:t xml:space="preserve">the value of </w:t>
-      </w:r>
-      <w:r>
-        <w:rPr>
-          <w:b/>
-          <w:color w:val="FF0000"/>
-          <w:u w:val="single"/>
-        </w:rPr>
-        <w:t>"this"</w:t>
-      </w:r>
-      <w:r>
-        <w:t>:</w:t>
-      </w:r>
-    </w:p>
-    <w:p>
-      <w:pPr>
-        <w:spacing w:after="0" w:line="0" w:lineRule="atLeast"/>
-      </w:pPr>
-      <w:r>
-        <w:t xml:space="preserve">Suppose that the </w:t>
-      </w:r>
-      <w:r>
-        <w:t>"</w:t>
-      </w:r>
-      <w:proofErr w:type="spellStart"/>
-      <w:proofErr w:type="gramStart"/>
-      <w:r>
-        <w:rPr>
-          <w:rFonts w:ascii="Courier New" w:hAnsi="Courier New" w:cs="Courier New"/>
-          <w:color w:val="00B0F0"/>
-        </w:rPr>
-        <w:t>forEach</w:t>
-      </w:r>
-      <w:proofErr w:type="spellEnd"/>
-      <w:r>
-        <w:rPr>
-          <w:rFonts w:ascii="Courier New" w:hAnsi="Courier New" w:cs="Courier New"/>
-          <w:color w:val="00B0F0"/>
-        </w:rPr>
-        <w:t>(</w:t>
-      </w:r>
-      <w:proofErr w:type="gramEnd"/>
-      <w:r>
-        <w:rPr>
-          <w:rFonts w:ascii="Courier New" w:hAnsi="Courier New" w:cs="Courier New"/>
-          <w:color w:val="00B0F0"/>
-        </w:rPr>
-        <w:t>)</w:t>
-      </w:r>
-      <w:r>
-        <w:t>"</w:t>
-      </w:r>
-      <w:r>
-        <w:t xml:space="preserve"> </w:t>
-      </w:r>
-      <w:r>
         <w:t xml:space="preserve">method dos not have the second parameter. How can we change the value of </w:t>
       </w:r>
       <w:r>
-        <w:t>"</w:t>
-      </w:r>
-      <w:r>
-        <w:t xml:space="preserve"> </w:t>
+        <w:t xml:space="preserve">" </w:t>
       </w:r>
       <w:r>
         <w:t>this</w:t>
@@ -11481,16 +11432,7 @@
         <w:t>Before the callback function, just declare a variable</w:t>
       </w:r>
       <w:r>
-        <w:t xml:space="preserve"> </w:t>
-      </w:r>
-      <w:r>
-        <w:t>"</w:t>
-      </w:r>
-      <w:r>
-        <w:t xml:space="preserve"> </w:t>
-      </w:r>
-      <w:r>
-        <w:t>const self = this;"</w:t>
+        <w:t xml:space="preserve"> " const self = this;"</w:t>
       </w:r>
       <w:r>
         <w:t xml:space="preserve">. The </w:t>
@@ -12724,28 +12666,7 @@
           <w:rFonts w:ascii="Courier New" w:hAnsi="Courier New" w:cs="Courier New"/>
           <w:color w:val="7030A0"/>
         </w:rPr>
-        <w:t>"th</w:t>
-      </w:r>
-      <w:r>
-        <w:rPr>
-          <w:rFonts w:ascii="Courier New" w:hAnsi="Courier New" w:cs="Courier New"/>
-          <w:color w:val="7030A0"/>
-        </w:rPr>
-        <w:t>is</w:t>
-      </w:r>
-      <w:r>
-        <w:rPr>
-          <w:rFonts w:ascii="Courier New" w:hAnsi="Courier New" w:cs="Courier New"/>
-          <w:color w:val="7030A0"/>
-        </w:rPr>
-        <w:t>"</w:t>
-      </w:r>
-      <w:r>
-        <w:rPr>
-          <w:rFonts w:ascii="Courier New" w:hAnsi="Courier New" w:cs="Courier New"/>
-          <w:color w:val="7030A0"/>
-        </w:rPr>
-        <w:t xml:space="preserve"> </w:t>
+        <w:t xml:space="preserve">"this" </w:t>
       </w:r>
       <w:r>
         <w:rPr>
@@ -13215,7 +13136,16 @@
           <w:rFonts w:ascii="Courier New" w:hAnsi="Courier New" w:cs="Courier New"/>
           <w:color w:val="00B0F0"/>
         </w:rPr>
-        <w:t>this.title</w:t>
+        <w:t>this.tit</w:t>
+      </w:r>
+      <w:bookmarkStart w:id="3" w:name="_GoBack"/>
+      <w:bookmarkEnd w:id="3"/>
+      <w:r>
+        <w:rPr>
+          <w:rFonts w:ascii="Courier New" w:hAnsi="Courier New" w:cs="Courier New"/>
+          <w:color w:val="00B0F0"/>
+        </w:rPr>
+        <w:t>le</w:t>
       </w:r>
       <w:proofErr w:type="spellEnd"/>
       <w:r>
@@ -13450,7 +13380,7 @@
       <w:r>
         <w:t xml:space="preserve">Arrow function inherit </w:t>
       </w:r>
-      <w:bookmarkStart w:id="3" w:name="_Hlk533325938"/>
+      <w:bookmarkStart w:id="4" w:name="_Hlk533325938"/>
       <w:r>
         <w:t>"</w:t>
       </w:r>
@@ -13467,7 +13397,7 @@
       <w:r>
         <w:t xml:space="preserve"> </w:t>
       </w:r>
-      <w:bookmarkEnd w:id="3"/>
+      <w:bookmarkEnd w:id="4"/>
       <w:r>
         <w:t xml:space="preserve">from containing function. The containing function </w:t>
       </w:r>
@@ -14271,14 +14201,27 @@
           <w:b/>
           <w:u w:val="single"/>
         </w:rPr>
-        <w:t>Exercise-</w:t>
-      </w:r>
+        <w:t>Exercise-3</w:t>
+      </w:r>
+      <w:r>
+        <w:t>:</w:t>
+      </w:r>
+    </w:p>
+    <w:p>
+      <w:pPr>
+        <w:spacing w:after="0" w:line="0" w:lineRule="atLeast"/>
+      </w:pPr>
+    </w:p>
+    <w:p>
+      <w:pPr>
+        <w:spacing w:after="0" w:line="0" w:lineRule="atLeast"/>
+      </w:pPr>
       <w:r>
         <w:rPr>
           <w:b/>
           <w:u w:val="single"/>
         </w:rPr>
-        <w:t>3</w:t>
+        <w:t>Solution</w:t>
       </w:r>
       <w:r>
         <w:t>:</w:t>
@@ -14287,26 +14230,6 @@
     <w:p>
       <w:pPr>
         <w:spacing w:after="0" w:line="0" w:lineRule="atLeast"/>
-      </w:pPr>
-    </w:p>
-    <w:p>
-      <w:pPr>
-        <w:spacing w:after="0" w:line="0" w:lineRule="atLeast"/>
-      </w:pPr>
-      <w:r>
-        <w:rPr>
-          <w:b/>
-          <w:u w:val="single"/>
-        </w:rPr>
-        <w:t>Solution</w:t>
-      </w:r>
-      <w:r>
-        <w:t>:</w:t>
-      </w:r>
-    </w:p>
-    <w:p>
-      <w:pPr>
-        <w:spacing w:after="0" w:line="0" w:lineRule="atLeast"/>
         <w:rPr>
           <w:rFonts w:ascii="Courier New" w:hAnsi="Courier New" w:cs="Courier New"/>
           <w:color w:val="00B0F0"/>
@@ -14775,8 +14698,6 @@
         </w:rPr>
         <w:t>Error: Not an array</w:t>
       </w:r>
-      <w:bookmarkStart w:id="4" w:name="_GoBack"/>
-      <w:bookmarkEnd w:id="4"/>
     </w:p>
     <w:p>
       <w:pPr>
@@ -15380,7 +15301,7 @@
     <w:lsdException w:name="Table Web 2" w:semiHidden="1" w:unhideWhenUsed="1"/>
     <w:lsdException w:name="Table Web 3" w:semiHidden="1" w:unhideWhenUsed="1"/>
     <w:lsdException w:name="Balloon Text" w:semiHidden="1" w:unhideWhenUsed="1"/>
-    <w:lsdException w:name="Table Grid" w:semiHidden="1" w:uiPriority="39" w:unhideWhenUsed="1"/>
+    <w:lsdException w:name="Table Grid" w:uiPriority="39"/>
     <w:lsdException w:name="Table Theme" w:semiHidden="1" w:unhideWhenUsed="1"/>
     <w:lsdException w:name="Placeholder Text" w:semiHidden="1"/>
     <w:lsdException w:name="No Spacing" w:uiPriority="1" w:qFormat="1"/>
@@ -15609,6 +15530,7 @@
   <w:style w:type="character" w:default="1" w:styleId="DefaultParagraphFont">
     <w:name w:val="Default Paragraph Font"/>
     <w:uiPriority w:val="1"/>
+    <w:semiHidden/>
     <w:unhideWhenUsed/>
   </w:style>
   <w:style w:type="table" w:default="1" w:styleId="TableNormal">

</xml_diff>

<commit_message>
OOP JavaScript up to 'Getter and Setter
</commit_message>
<xml_diff>
--- a/Programming with Mosh/JavaScript Beginner/Documentation/7. Functions.docx
+++ b/Programming with Mosh/JavaScript Beginner/Documentation/7. Functions.docx
@@ -1516,7 +1516,13 @@
         <w:t>Rest Operator is an improved way to handle function parameter, allowing us to more easily handle various input as parameters in a function.</w:t>
       </w:r>
       <w:r>
-        <w:t xml:space="preserve"> And it is aa actual array.</w:t>
+        <w:t xml:space="preserve"> And it is actual</w:t>
+      </w:r>
+      <w:r>
+        <w:t xml:space="preserve"> an</w:t>
+      </w:r>
+      <w:r>
+        <w:t xml:space="preserve"> array.</w:t>
       </w:r>
     </w:p>
     <w:p>
@@ -1525,7 +1531,12 @@
       </w:pPr>
       <w:r>
         <w:lastRenderedPageBreak/>
-        <w:t>JavaScript has allowed a variable number of function parameters of a function but the problem is that it is not an array. It is an array like object. Therefore performing some operations on “arguments” will give an error.</w:t>
+        <w:t>JavaScript has allowed a variable number of funct</w:t>
+      </w:r>
+      <w:bookmarkStart w:id="0" w:name="_GoBack"/>
+      <w:bookmarkEnd w:id="0"/>
+      <w:r>
+        <w:t>ion parameters of a function but the problem is that it is not an array. It is an array like object. Therefore performing some operations on “arguments” will give an error.</w:t>
       </w:r>
     </w:p>
     <w:p>
@@ -2430,7 +2441,7 @@
           <w:color w:val="00B0F0"/>
         </w:rPr>
       </w:pPr>
-      <w:bookmarkStart w:id="0" w:name="_Hlk533254817"/>
+      <w:bookmarkStart w:id="1" w:name="_Hlk533254817"/>
       <w:r>
         <w:rPr>
           <w:rFonts w:ascii="Courier New" w:hAnsi="Courier New" w:cs="Courier New"/>
@@ -2567,7 +2578,7 @@
         <w:t>//1750</w:t>
       </w:r>
     </w:p>
-    <w:bookmarkEnd w:id="0"/>
+    <w:bookmarkEnd w:id="1"/>
     <w:p>
       <w:pPr>
         <w:spacing w:after="0" w:line="0" w:lineRule="atLeast"/>
@@ -7549,7 +7560,7 @@
       <w:pPr>
         <w:spacing w:after="0" w:line="0" w:lineRule="atLeast"/>
       </w:pPr>
-      <w:bookmarkStart w:id="1" w:name="_Hlk533321435"/>
+      <w:bookmarkStart w:id="2" w:name="_Hlk533321435"/>
       <w:r>
         <w:rPr>
           <w:b/>
@@ -7586,7 +7597,7 @@
         <w:t>:</w:t>
       </w:r>
     </w:p>
-    <w:bookmarkEnd w:id="1"/>
+    <w:bookmarkEnd w:id="2"/>
     <w:p>
       <w:pPr>
         <w:spacing w:after="0" w:line="0" w:lineRule="atLeast"/>
@@ -7594,7 +7605,7 @@
       <w:r>
         <w:t xml:space="preserve">In JavaScript the </w:t>
       </w:r>
-      <w:bookmarkStart w:id="2" w:name="_Hlk533321482"/>
+      <w:bookmarkStart w:id="3" w:name="_Hlk533321482"/>
       <w:r>
         <w:t>"</w:t>
       </w:r>
@@ -7607,7 +7618,7 @@
       <w:r>
         <w:t xml:space="preserve"> </w:t>
       </w:r>
-      <w:bookmarkEnd w:id="2"/>
+      <w:bookmarkEnd w:id="3"/>
       <w:r>
         <w:t xml:space="preserve">keyword confused a lot of developer. The </w:t>
       </w:r>
@@ -13136,16 +13147,7 @@
           <w:rFonts w:ascii="Courier New" w:hAnsi="Courier New" w:cs="Courier New"/>
           <w:color w:val="00B0F0"/>
         </w:rPr>
-        <w:t>this.tit</w:t>
-      </w:r>
-      <w:bookmarkStart w:id="3" w:name="_GoBack"/>
-      <w:bookmarkEnd w:id="3"/>
-      <w:r>
-        <w:rPr>
-          <w:rFonts w:ascii="Courier New" w:hAnsi="Courier New" w:cs="Courier New"/>
-          <w:color w:val="00B0F0"/>
-        </w:rPr>
-        <w:t>le</w:t>
+        <w:t>this.title</w:t>
       </w:r>
       <w:proofErr w:type="spellEnd"/>
       <w:r>

</xml_diff>